<commit_message>
version sent to coautho
</commit_message>
<xml_diff>
--- a/docs/outline-v14-chopped-more-more.docx
+++ b/docs/outline-v14-chopped-more-more.docx
@@ -427,24 +427,6 @@
         </w:rPr>
         <w:t>Introduction</w:t>
       </w:r>
-      <w:r>
-        <w:rPr>
-          <w:lang w:val="en-US"/>
-        </w:rPr>
-        <w:t xml:space="preserve"> (</w:t>
-      </w:r>
-      <w:r>
-        <w:rPr>
-          <w:lang w:val="en-US"/>
-        </w:rPr>
-        <w:t>486</w:t>
-      </w:r>
-      <w:r>
-        <w:rPr>
-          <w:lang w:val="en-US"/>
-        </w:rPr>
-        <w:t xml:space="preserve"> words)</w:t>
-      </w:r>
     </w:p>
     <w:p>
       <w:pPr>
@@ -464,19 +446,45 @@
         <w:rPr>
           <w:lang w:val="en-US"/>
         </w:rPr>
-        <w:t>At</w:t>
-      </w:r>
-      <w:r>
-        <w:rPr>
-          <w:lang w:val="en-US"/>
-        </w:rPr>
-        <w:t xml:space="preserve"> its most fundamental level</w:t>
-      </w:r>
-      <w:r>
-        <w:rPr>
-          <w:lang w:val="en-US"/>
-        </w:rPr>
-        <w:t>, agriculture</w:t>
+        <w:t xml:space="preserve">Power </w:t>
+      </w:r>
+      <w:r>
+        <w:rPr>
+          <w:lang w:val="en-US"/>
+        </w:rPr>
+        <w:t>may be</w:t>
+      </w:r>
+      <w:r>
+        <w:rPr>
+          <w:lang w:val="en-US"/>
+        </w:rPr>
+        <w:t xml:space="preserve"> defined as a relationship through which one can obtain one’s will even in the face of resistance from </w:t>
+      </w:r>
+      <w:proofErr w:type="gramStart"/>
+      <w:r>
+        <w:rPr>
+          <w:lang w:val="en-US"/>
+        </w:rPr>
+        <w:t>others(</w:t>
+      </w:r>
+      <w:proofErr w:type="gramEnd"/>
+      <w:r>
+        <w:rPr>
+          <w:lang w:val="en-US"/>
+        </w:rPr>
+        <w:t xml:space="preserve">CITE). </w:t>
+      </w:r>
+      <w:r>
+        <w:rPr>
+          <w:lang w:val="en-US"/>
+        </w:rPr>
+        <w:t>Fundamentally,</w:t>
+      </w:r>
+      <w:r>
+        <w:rPr>
+          <w:lang w:val="en-US"/>
+        </w:rPr>
+        <w:t xml:space="preserve"> agriculture</w:t>
       </w:r>
       <w:r>
         <w:rPr>
@@ -488,13 +496,87 @@
         <w:rPr>
           <w:lang w:val="en-US"/>
         </w:rPr>
-        <w:t xml:space="preserve">. This arrangement </w:t>
-      </w:r>
-      <w:r>
-        <w:rPr>
-          <w:lang w:val="en-US"/>
-        </w:rPr>
-        <w:t>render</w:t>
+        <w:t xml:space="preserve">; as the former becomes </w:t>
+      </w:r>
+      <w:r>
+        <w:rPr>
+          <w:lang w:val="en-US"/>
+        </w:rPr>
+        <w:t>a prerequisite for the latter</w:t>
+      </w:r>
+      <w:r>
+        <w:rPr>
+          <w:lang w:val="en-US"/>
+        </w:rPr>
+        <w:t xml:space="preserve">, power dynamics emerge. </w:t>
+      </w:r>
+      <w:r>
+        <w:rPr>
+          <w:lang w:val="en-US"/>
+        </w:rPr>
+        <w:t xml:space="preserve">Indeed, over thousands of years and across civilizations, agriculture has </w:t>
+      </w:r>
+      <w:r>
+        <w:rPr>
+          <w:lang w:val="en-US"/>
+        </w:rPr>
+        <w:t xml:space="preserve">enabled, </w:t>
+      </w:r>
+      <w:r>
+        <w:rPr>
+          <w:lang w:val="en-US"/>
+        </w:rPr>
+        <w:t xml:space="preserve">fomented, and reflected power </w:t>
+      </w:r>
+      <w:proofErr w:type="gramStart"/>
+      <w:r>
+        <w:rPr>
+          <w:lang w:val="en-US"/>
+        </w:rPr>
+        <w:t>hierarchies(</w:t>
+      </w:r>
+      <w:proofErr w:type="gramEnd"/>
+      <w:r>
+        <w:rPr>
+          <w:lang w:val="en-US"/>
+        </w:rPr>
+        <w:t xml:space="preserve">CITE). It follows that </w:t>
+      </w:r>
+      <w:r>
+        <w:rPr>
+          <w:lang w:val="en-US"/>
+        </w:rPr>
+        <w:t xml:space="preserve">the interpersonal and institutional </w:t>
+      </w:r>
+      <w:r>
+        <w:rPr>
+          <w:lang w:val="en-US"/>
+        </w:rPr>
+        <w:t xml:space="preserve">relationships </w:t>
+      </w:r>
+      <w:r>
+        <w:rPr>
+          <w:lang w:val="en-US"/>
+        </w:rPr>
+        <w:t xml:space="preserve">upon which </w:t>
+      </w:r>
+      <w:r>
+        <w:rPr>
+          <w:lang w:val="en-US"/>
+        </w:rPr>
+        <w:t xml:space="preserve">agricultural research </w:t>
+      </w:r>
+      <w:r>
+        <w:rPr>
+          <w:lang w:val="en-US"/>
+        </w:rPr>
+        <w:t xml:space="preserve">is built </w:t>
+      </w:r>
+      <w:r>
+        <w:rPr>
+          <w:lang w:val="en-US"/>
+        </w:rPr>
+        <w:t>mirror</w:t>
       </w:r>
       <w:r>
         <w:rPr>
@@ -506,97 +588,133 @@
         <w:rPr>
           <w:lang w:val="en-US"/>
         </w:rPr>
-        <w:t xml:space="preserve"> the former a prerequisite for the latter, </w:t>
-      </w:r>
-      <w:r>
-        <w:rPr>
-          <w:lang w:val="en-US"/>
-        </w:rPr>
-        <w:t xml:space="preserve">immediately </w:t>
-      </w:r>
-      <w:r>
-        <w:rPr>
-          <w:lang w:val="en-US"/>
-        </w:rPr>
-        <w:t>invoking potential power dynamics</w:t>
-      </w:r>
-      <w:r>
-        <w:rPr>
-          <w:lang w:val="en-US"/>
-        </w:rPr>
-        <w:t xml:space="preserve">. </w:t>
-      </w:r>
-      <w:r>
-        <w:rPr>
-          <w:lang w:val="en-US"/>
-        </w:rPr>
-        <w:t xml:space="preserve">Indeed, over thousands of years and across civilizations, agriculture has fomented, leveraged, and reflected power hierarchies (CITE). It follows that </w:t>
-      </w:r>
-      <w:r>
-        <w:rPr>
-          <w:lang w:val="en-US"/>
-        </w:rPr>
-        <w:t xml:space="preserve">the interpersonal and institutional </w:t>
-      </w:r>
-      <w:r>
-        <w:rPr>
-          <w:lang w:val="en-US"/>
-        </w:rPr>
-        <w:t xml:space="preserve">relationships </w:t>
-      </w:r>
-      <w:r>
-        <w:rPr>
-          <w:lang w:val="en-US"/>
-        </w:rPr>
-        <w:t xml:space="preserve">upon which </w:t>
-      </w:r>
-      <w:r>
-        <w:rPr>
-          <w:lang w:val="en-US"/>
-        </w:rPr>
-        <w:t xml:space="preserve">agricultural research </w:t>
-      </w:r>
-      <w:r>
-        <w:rPr>
-          <w:lang w:val="en-US"/>
-        </w:rPr>
-        <w:t xml:space="preserve">is built </w:t>
-      </w:r>
-      <w:r>
-        <w:rPr>
-          <w:lang w:val="en-US"/>
-        </w:rPr>
-        <w:t>mirror</w:t>
-      </w:r>
-      <w:r>
-        <w:rPr>
-          <w:lang w:val="en-US"/>
-        </w:rPr>
-        <w:t>s</w:t>
-      </w:r>
-      <w:r>
-        <w:rPr>
-          <w:lang w:val="en-US"/>
-        </w:rPr>
         <w:t xml:space="preserve"> those </w:t>
       </w:r>
       <w:r>
         <w:rPr>
           <w:lang w:val="en-US"/>
         </w:rPr>
-        <w:t>artifacts, with potentially profound ethical and social consequences. This is not unique to agricultural research. Globally, recognition that these issues require intentional examination has spurred the creation of new academic fields (CITE), and while social scientists have long recognized the</w:t>
-      </w:r>
-      <w:r>
-        <w:rPr>
-          <w:lang w:val="en-US"/>
-        </w:rPr>
-        <w:t>se implications</w:t>
-      </w:r>
-      <w:r>
-        <w:rPr>
-          <w:lang w:val="en-US"/>
-        </w:rPr>
-        <w:t xml:space="preserve"> (Allen and Sachs)</w:t>
+        <w:t>artifacts, with potentially profound ethical and social consequences. This is not unique to agricultural research</w:t>
+      </w:r>
+      <w:r>
+        <w:rPr>
+          <w:lang w:val="en-US"/>
+        </w:rPr>
+        <w:t xml:space="preserve">; global </w:t>
+      </w:r>
+      <w:r>
+        <w:rPr>
+          <w:lang w:val="en-US"/>
+        </w:rPr>
+        <w:t xml:space="preserve">recognition </w:t>
+      </w:r>
+      <w:r>
+        <w:rPr>
+          <w:lang w:val="en-US"/>
+        </w:rPr>
+        <w:t xml:space="preserve">of the need to </w:t>
+      </w:r>
+      <w:r>
+        <w:rPr>
+          <w:lang w:val="en-US"/>
+        </w:rPr>
+        <w:t>intentional</w:t>
+      </w:r>
+      <w:r>
+        <w:rPr>
+          <w:lang w:val="en-US"/>
+        </w:rPr>
+        <w:t>ly</w:t>
+      </w:r>
+      <w:r>
+        <w:rPr>
+          <w:lang w:val="en-US"/>
+        </w:rPr>
+        <w:t xml:space="preserve"> examin</w:t>
+      </w:r>
+      <w:r>
+        <w:rPr>
+          <w:lang w:val="en-US"/>
+        </w:rPr>
+        <w:t>e how power interacts with science</w:t>
+      </w:r>
+      <w:r>
+        <w:rPr>
+          <w:lang w:val="en-US"/>
+        </w:rPr>
+        <w:t xml:space="preserve"> has spurred the creation of new academic </w:t>
+      </w:r>
+      <w:proofErr w:type="gramStart"/>
+      <w:r>
+        <w:rPr>
+          <w:lang w:val="en-US"/>
+        </w:rPr>
+        <w:t>fields(</w:t>
+      </w:r>
+      <w:proofErr w:type="gramEnd"/>
+      <w:r>
+        <w:rPr>
+          <w:lang w:val="en-US"/>
+        </w:rPr>
+        <w:t>CITE)</w:t>
+      </w:r>
+      <w:r>
+        <w:rPr>
+          <w:lang w:val="en-US"/>
+        </w:rPr>
+        <w:t xml:space="preserve">. While </w:t>
+      </w:r>
+      <w:r>
+        <w:rPr>
+          <w:lang w:val="en-US"/>
+        </w:rPr>
+        <w:t>social scientists have long recognized the</w:t>
+      </w:r>
+      <w:r>
+        <w:rPr>
+          <w:lang w:val="en-US"/>
+        </w:rPr>
+        <w:t xml:space="preserve">se </w:t>
+      </w:r>
+      <w:proofErr w:type="gramStart"/>
+      <w:r>
+        <w:rPr>
+          <w:lang w:val="en-US"/>
+        </w:rPr>
+        <w:t>interactions</w:t>
+      </w:r>
+      <w:r>
+        <w:rPr>
+          <w:lang w:val="en-US"/>
+        </w:rPr>
+        <w:t>(</w:t>
+      </w:r>
+      <w:proofErr w:type="spellStart"/>
+      <w:proofErr w:type="gramEnd"/>
+      <w:r>
+        <w:rPr>
+          <w:lang w:val="en-US"/>
+        </w:rPr>
+        <w:t>Allen</w:t>
+      </w:r>
+      <w:r>
+        <w:rPr>
+          <w:lang w:val="en-US"/>
+        </w:rPr>
+        <w:t>S</w:t>
+      </w:r>
+      <w:r>
+        <w:rPr>
+          <w:lang w:val="en-US"/>
+        </w:rPr>
+        <w:t>achs</w:t>
+      </w:r>
+      <w:proofErr w:type="spellEnd"/>
+      <w:r>
+        <w:rPr>
+          <w:lang w:val="en-US"/>
+        </w:rPr>
+        <w:t>)</w:t>
       </w:r>
       <w:r>
         <w:rPr>
@@ -620,25 +738,31 @@
         <w:rPr>
           <w:lang w:val="en-US"/>
         </w:rPr>
-        <w:t>Calls for, as well as a</w:t>
-      </w:r>
-      <w:r>
-        <w:rPr>
-          <w:lang w:val="en-US"/>
-        </w:rPr>
-        <w:t>ttempts to codify</w:t>
-      </w:r>
-      <w:r>
-        <w:rPr>
-          <w:lang w:val="en-US"/>
-        </w:rPr>
-        <w:t>,</w:t>
-      </w:r>
-      <w:r>
-        <w:rPr>
-          <w:lang w:val="en-US"/>
-        </w:rPr>
-        <w:t xml:space="preserve"> this reflexivity have been made in the fields of </w:t>
+        <w:t>There have been c</w:t>
+      </w:r>
+      <w:r>
+        <w:rPr>
+          <w:lang w:val="en-US"/>
+        </w:rPr>
+        <w:t>alls for</w:t>
+      </w:r>
+      <w:r>
+        <w:rPr>
+          <w:lang w:val="en-US"/>
+        </w:rPr>
+        <w:t xml:space="preserve"> and </w:t>
+      </w:r>
+      <w:r>
+        <w:rPr>
+          <w:lang w:val="en-US"/>
+        </w:rPr>
+        <w:t>a</w:t>
+      </w:r>
+      <w:r>
+        <w:rPr>
+          <w:lang w:val="en-US"/>
+        </w:rPr>
+        <w:t xml:space="preserve">ttempts to codify reflexivity in the fields of </w:t>
       </w:r>
       <w:r>
         <w:rPr>
@@ -646,29 +770,31 @@
         </w:rPr>
         <w:t xml:space="preserve">food studies and </w:t>
       </w:r>
-      <w:r>
-        <w:rPr>
-          <w:lang w:val="en-US"/>
-        </w:rPr>
-        <w:t>agroecology (CITE</w:t>
-      </w:r>
-      <w:r>
-        <w:rPr>
-          <w:lang w:val="en-US"/>
-        </w:rPr>
-        <w:t xml:space="preserve"> agroecology things, de Wit, Nick and Liebman’s paper</w:t>
-      </w:r>
-      <w:r>
-        <w:rPr>
-          <w:lang w:val="en-US"/>
-        </w:rPr>
-        <w:t>)</w:t>
-      </w:r>
+      <w:proofErr w:type="spellStart"/>
+      <w:r>
+        <w:rPr>
+          <w:lang w:val="en-US"/>
+        </w:rPr>
+        <w:t>agroecologyCITE</w:t>
+      </w:r>
+      <w:r>
+        <w:rPr>
+          <w:lang w:val="en-US"/>
+        </w:rPr>
+        <w:t>agroecologythingsdeWitNickLiebmanpaper</w:t>
+      </w:r>
+      <w:proofErr w:type="spellEnd"/>
       <w:r>
         <w:rPr>
           <w:lang w:val="en-US"/>
         </w:rPr>
         <w:t>, but it remains a formidable task</w:t>
+      </w:r>
+      <w:r>
+        <w:rPr>
+          <w:lang w:val="en-US"/>
+        </w:rPr>
+        <w:t xml:space="preserve"> in agriculture</w:t>
       </w:r>
       <w:r>
         <w:rPr>
@@ -694,13 +820,7 @@
         <w:rPr>
           <w:lang w:val="en-US"/>
         </w:rPr>
-        <w:t>W</w:t>
-      </w:r>
-      <w:r>
-        <w:rPr>
-          <w:lang w:val="en-US"/>
-        </w:rPr>
-        <w:t xml:space="preserve">e believe the recently developed </w:t>
+        <w:t xml:space="preserve">We believe the recently developed </w:t>
       </w:r>
       <w:r>
         <w:rPr>
@@ -724,8 +844,16 @@
         <w:rPr>
           <w:lang w:val="en-US"/>
         </w:rPr>
-        <w:t>eminism framework (CITE)</w:t>
-      </w:r>
+        <w:t xml:space="preserve">eminism </w:t>
+      </w:r>
+      <w:proofErr w:type="spellStart"/>
+      <w:r>
+        <w:rPr>
+          <w:lang w:val="en-US"/>
+        </w:rPr>
+        <w:t>frameworkCITE</w:t>
+      </w:r>
+      <w:proofErr w:type="spellEnd"/>
       <w:r>
         <w:rPr>
           <w:lang w:val="en-US"/>
@@ -896,6 +1024,7 @@
         </w:rPr>
         <w:t xml:space="preserve">ata </w:t>
       </w:r>
+      <w:proofErr w:type="gramStart"/>
       <w:r>
         <w:rPr>
           <w:lang w:val="en-US"/>
@@ -912,7 +1041,14 @@
         <w:rPr>
           <w:lang w:val="en-US"/>
         </w:rPr>
-        <w:t xml:space="preserve"> (CITERISSING)</w:t>
+        <w:t>(</w:t>
+      </w:r>
+      <w:proofErr w:type="gramEnd"/>
+      <w:r>
+        <w:rPr>
+          <w:lang w:val="en-US"/>
+        </w:rPr>
+        <w:t>CITERISSING)</w:t>
       </w:r>
       <w:r>
         <w:rPr>
@@ -940,13 +1076,25 @@
         <w:rPr>
           <w:lang w:val="en-US"/>
         </w:rPr>
-        <w:t xml:space="preserve">Our thesis is that explicit application of the data feminism framework </w:t>
-      </w:r>
-      <w:r>
-        <w:rPr>
-          <w:lang w:val="en-US"/>
-        </w:rPr>
-        <w:t xml:space="preserve">positively contributes to </w:t>
+        <w:t xml:space="preserve">We posit that </w:t>
+      </w:r>
+      <w:r>
+        <w:rPr>
+          <w:lang w:val="en-US"/>
+        </w:rPr>
+        <w:t xml:space="preserve">explicit application of the data feminism framework </w:t>
+      </w:r>
+      <w:r>
+        <w:rPr>
+          <w:lang w:val="en-US"/>
+        </w:rPr>
+        <w:t xml:space="preserve">would </w:t>
+      </w:r>
+      <w:r>
+        <w:rPr>
+          <w:lang w:val="en-US"/>
+        </w:rPr>
+        <w:t xml:space="preserve">positively contribute to </w:t>
       </w:r>
       <w:r>
         <w:rPr>
@@ -960,64 +1108,71 @@
           <w:color w:val="20124D"/>
           <w:shd w:val="clear" w:color="auto" w:fill="FFFFFF"/>
         </w:rPr>
-        <w:t>Here we discuss the application of data feminism theme</w:t>
+        <w:t xml:space="preserve">To support </w:t>
       </w:r>
       <w:r>
         <w:rPr>
           <w:color w:val="20124D"/>
           <w:shd w:val="clear" w:color="auto" w:fill="FFFFFF"/>
         </w:rPr>
-        <w:t>s (power, reciprocity, and framing)</w:t>
+        <w:lastRenderedPageBreak/>
+        <w:t>this, w</w:t>
       </w:r>
       <w:r>
         <w:rPr>
           <w:color w:val="20124D"/>
           <w:shd w:val="clear" w:color="auto" w:fill="FFFFFF"/>
         </w:rPr>
-        <w:t xml:space="preserve"> </w:t>
+        <w:t>e discuss the application of data feminism theme</w:t>
       </w:r>
       <w:r>
         <w:rPr>
           <w:color w:val="20124D"/>
           <w:shd w:val="clear" w:color="auto" w:fill="FFFFFF"/>
         </w:rPr>
-        <w:t xml:space="preserve">in various </w:t>
+        <w:t>s (power, reciprocity, and framing)</w:t>
       </w:r>
       <w:r>
         <w:rPr>
           <w:color w:val="20124D"/>
           <w:shd w:val="clear" w:color="auto" w:fill="FFFFFF"/>
         </w:rPr>
-        <w:lastRenderedPageBreak/>
-        <w:t>research phases, with suggested activities</w:t>
+        <w:t xml:space="preserve"> </w:t>
       </w:r>
       <w:r>
         <w:rPr>
           <w:color w:val="20124D"/>
           <w:shd w:val="clear" w:color="auto" w:fill="FFFFFF"/>
         </w:rPr>
-        <w:t xml:space="preserve"> relevant for agricultural research</w:t>
+        <w:t xml:space="preserve">in </w:t>
       </w:r>
       <w:r>
         <w:rPr>
           <w:color w:val="20124D"/>
           <w:shd w:val="clear" w:color="auto" w:fill="FFFFFF"/>
         </w:rPr>
-        <w:t xml:space="preserve"> and relatable, positive </w:t>
+        <w:t xml:space="preserve">the research process with accompanying </w:t>
       </w:r>
       <w:r>
         <w:rPr>
           <w:color w:val="20124D"/>
           <w:shd w:val="clear" w:color="auto" w:fill="FFFFFF"/>
         </w:rPr>
-        <w:t>experiences</w:t>
+        <w:t>activities</w:t>
       </w:r>
       <w:r>
         <w:rPr>
           <w:color w:val="20124D"/>
           <w:shd w:val="clear" w:color="auto" w:fill="FFFFFF"/>
         </w:rPr>
-        <w:t xml:space="preserve"> resulting from said activities </w:t>
+        <w:t xml:space="preserve"> </w:t>
+      </w:r>
+      <w:r>
+        <w:rPr>
+          <w:color w:val="20124D"/>
+          <w:shd w:val="clear" w:color="auto" w:fill="FFFFFF"/>
+        </w:rPr>
+        <w:t xml:space="preserve">with demonstrably positive outcomes </w:t>
       </w:r>
       <w:r>
         <w:rPr>
@@ -1075,18 +1230,18 @@
     <w:tbl>
       <w:tblPr>
         <w:tblStyle w:val="TableGrid"/>
-        <w:tblW w:w="0" w:type="auto"/>
+        <w:tblW w:w="7145" w:type="dxa"/>
         <w:tblLook w:val="04A0" w:firstRow="1" w:lastRow="0" w:firstColumn="1" w:lastColumn="0" w:noHBand="0" w:noVBand="1"/>
       </w:tblPr>
       <w:tblGrid>
-        <w:gridCol w:w="2155"/>
-        <w:gridCol w:w="3240"/>
-        <w:gridCol w:w="3420"/>
+        <w:gridCol w:w="2388"/>
+        <w:gridCol w:w="2101"/>
+        <w:gridCol w:w="2656"/>
       </w:tblGrid>
       <w:tr>
         <w:tc>
           <w:tcPr>
-            <w:tcW w:w="2155" w:type="dxa"/>
+            <w:tcW w:w="2388" w:type="dxa"/>
           </w:tcPr>
           <w:p>
             <w:pPr>
@@ -1104,7 +1259,7 @@
                 <w:color w:val="20124D"/>
                 <w:shd w:val="clear" w:color="auto" w:fill="FFFFFF"/>
               </w:rPr>
-              <w:t>R</w:t>
+              <w:t>D</w:t>
             </w:r>
             <w:r>
               <w:rPr>
@@ -1113,7 +1268,7 @@
                 <w:color w:val="20124D"/>
                 <w:shd w:val="clear" w:color="auto" w:fill="FFFFFF"/>
               </w:rPr>
-              <w:t xml:space="preserve">esearch </w:t>
+              <w:t>ata feminism</w:t>
             </w:r>
             <w:r>
               <w:rPr>
@@ -1122,13 +1277,22 @@
                 <w:color w:val="20124D"/>
                 <w:shd w:val="clear" w:color="auto" w:fill="FFFFFF"/>
               </w:rPr>
-              <w:t>phase(s)</w:t>
+              <w:t>-derived</w:t>
+            </w:r>
+            <w:r>
+              <w:rPr>
+                <w:b/>
+                <w:bCs/>
+                <w:color w:val="20124D"/>
+                <w:shd w:val="clear" w:color="auto" w:fill="FFFFFF"/>
+              </w:rPr>
+              <w:t xml:space="preserve"> theme</w:t>
             </w:r>
           </w:p>
         </w:tc>
         <w:tc>
           <w:tcPr>
-            <w:tcW w:w="3240" w:type="dxa"/>
+            <w:tcW w:w="2101" w:type="dxa"/>
           </w:tcPr>
           <w:p>
             <w:pPr>
@@ -1146,13 +1310,13 @@
                 <w:color w:val="20124D"/>
                 <w:shd w:val="clear" w:color="auto" w:fill="FFFFFF"/>
               </w:rPr>
-              <w:t>Applied data feminism theme</w:t>
+              <w:t>Research phase(s)</w:t>
             </w:r>
           </w:p>
         </w:tc>
         <w:tc>
           <w:tcPr>
-            <w:tcW w:w="3420" w:type="dxa"/>
+            <w:tcW w:w="2656" w:type="dxa"/>
           </w:tcPr>
           <w:p>
             <w:pPr>
@@ -1188,7 +1352,7 @@
                 <w:color w:val="20124D"/>
                 <w:shd w:val="clear" w:color="auto" w:fill="FFFFFF"/>
               </w:rPr>
-              <w:t xml:space="preserve"> results</w:t>
+              <w:t xml:space="preserve"> activities</w:t>
             </w:r>
           </w:p>
         </w:tc>
@@ -1196,7 +1360,27 @@
       <w:tr>
         <w:tc>
           <w:tcPr>
-            <w:tcW w:w="2155" w:type="dxa"/>
+            <w:tcW w:w="2388" w:type="dxa"/>
+          </w:tcPr>
+          <w:p>
+            <w:pPr>
+              <w:rPr>
+                <w:color w:val="20124D"/>
+                <w:shd w:val="clear" w:color="auto" w:fill="FFFFFF"/>
+              </w:rPr>
+            </w:pPr>
+            <w:r>
+              <w:rPr>
+                <w:color w:val="20124D"/>
+                <w:shd w:val="clear" w:color="auto" w:fill="FFFFFF"/>
+              </w:rPr>
+              <w:t>Research for the public good should seek to equalize power</w:t>
+            </w:r>
+          </w:p>
+        </w:tc>
+        <w:tc>
+          <w:tcPr>
+            <w:tcW w:w="2101" w:type="dxa"/>
           </w:tcPr>
           <w:p>
             <w:pPr>
@@ -1216,34 +1400,7 @@
         </w:tc>
         <w:tc>
           <w:tcPr>
-            <w:tcW w:w="3240" w:type="dxa"/>
-          </w:tcPr>
-          <w:p>
-            <w:pPr>
-              <w:rPr>
-                <w:color w:val="20124D"/>
-                <w:shd w:val="clear" w:color="auto" w:fill="FFFFFF"/>
-              </w:rPr>
-            </w:pPr>
-            <w:r>
-              <w:rPr>
-                <w:color w:val="20124D"/>
-                <w:shd w:val="clear" w:color="auto" w:fill="FFFFFF"/>
-              </w:rPr>
-              <w:t xml:space="preserve">Research for the public good </w:t>
-            </w:r>
-            <w:r>
-              <w:rPr>
-                <w:color w:val="20124D"/>
-                <w:shd w:val="clear" w:color="auto" w:fill="FFFFFF"/>
-              </w:rPr>
-              <w:t>should seek to equalize power</w:t>
-            </w:r>
-          </w:p>
-        </w:tc>
-        <w:tc>
-          <w:tcPr>
-            <w:tcW w:w="3420" w:type="dxa"/>
+            <w:tcW w:w="2656" w:type="dxa"/>
           </w:tcPr>
           <w:p>
             <w:pPr>
@@ -1265,41 +1422,7 @@
       <w:tr>
         <w:tc>
           <w:tcPr>
-            <w:tcW w:w="2155" w:type="dxa"/>
-          </w:tcPr>
-          <w:p>
-            <w:pPr>
-              <w:rPr>
-                <w:color w:val="20124D"/>
-                <w:shd w:val="clear" w:color="auto" w:fill="FFFFFF"/>
-              </w:rPr>
-            </w:pPr>
-            <w:r>
-              <w:rPr>
-                <w:color w:val="20124D"/>
-                <w:shd w:val="clear" w:color="auto" w:fill="FFFFFF"/>
-              </w:rPr>
-              <w:t xml:space="preserve">Conducting </w:t>
-            </w:r>
-            <w:r>
-              <w:rPr>
-                <w:color w:val="20124D"/>
-                <w:shd w:val="clear" w:color="auto" w:fill="FFFFFF"/>
-              </w:rPr>
-              <w:t xml:space="preserve">and implementing </w:t>
-            </w:r>
-            <w:r>
-              <w:rPr>
-                <w:color w:val="20124D"/>
-                <w:shd w:val="clear" w:color="auto" w:fill="FFFFFF"/>
-              </w:rPr>
-              <w:t>research</w:t>
-            </w:r>
-          </w:p>
-        </w:tc>
-        <w:tc>
-          <w:tcPr>
-            <w:tcW w:w="3240" w:type="dxa"/>
+            <w:tcW w:w="2388" w:type="dxa"/>
           </w:tcPr>
           <w:p>
             <w:pPr>
@@ -1319,7 +1442,27 @@
         </w:tc>
         <w:tc>
           <w:tcPr>
-            <w:tcW w:w="3420" w:type="dxa"/>
+            <w:tcW w:w="2101" w:type="dxa"/>
+          </w:tcPr>
+          <w:p>
+            <w:pPr>
+              <w:rPr>
+                <w:color w:val="20124D"/>
+                <w:shd w:val="clear" w:color="auto" w:fill="FFFFFF"/>
+              </w:rPr>
+            </w:pPr>
+            <w:r>
+              <w:rPr>
+                <w:color w:val="20124D"/>
+                <w:shd w:val="clear" w:color="auto" w:fill="FFFFFF"/>
+              </w:rPr>
+              <w:t>Conducting and implementing research</w:t>
+            </w:r>
+          </w:p>
+        </w:tc>
+        <w:tc>
+          <w:tcPr>
+            <w:tcW w:w="2656" w:type="dxa"/>
           </w:tcPr>
           <w:p>
             <w:pPr>
@@ -1341,7 +1484,27 @@
       <w:tr>
         <w:tc>
           <w:tcPr>
-            <w:tcW w:w="2155" w:type="dxa"/>
+            <w:tcW w:w="2388" w:type="dxa"/>
+          </w:tcPr>
+          <w:p>
+            <w:pPr>
+              <w:rPr>
+                <w:color w:val="20124D"/>
+                <w:shd w:val="clear" w:color="auto" w:fill="FFFFFF"/>
+              </w:rPr>
+            </w:pPr>
+            <w:r>
+              <w:rPr>
+                <w:color w:val="20124D"/>
+                <w:shd w:val="clear" w:color="auto" w:fill="FFFFFF"/>
+              </w:rPr>
+              <w:t>All research is values-informed</w:t>
+            </w:r>
+          </w:p>
+        </w:tc>
+        <w:tc>
+          <w:tcPr>
+            <w:tcW w:w="2101" w:type="dxa"/>
           </w:tcPr>
           <w:p>
             <w:pPr>
@@ -1361,7 +1524,7 @@
         </w:tc>
         <w:tc>
           <w:tcPr>
-            <w:tcW w:w="3240" w:type="dxa"/>
+            <w:tcW w:w="2656" w:type="dxa"/>
           </w:tcPr>
           <w:p>
             <w:pPr>
@@ -1375,34 +1538,7 @@
                 <w:color w:val="20124D"/>
                 <w:shd w:val="clear" w:color="auto" w:fill="FFFFFF"/>
               </w:rPr>
-              <w:t>All research is values-informed</w:t>
-            </w:r>
-          </w:p>
-        </w:tc>
-        <w:tc>
-          <w:tcPr>
-            <w:tcW w:w="3420" w:type="dxa"/>
-          </w:tcPr>
-          <w:p>
-            <w:pPr>
-              <w:rPr>
-                <w:color w:val="20124D"/>
-                <w:shd w:val="clear" w:color="auto" w:fill="FFFFFF"/>
-              </w:rPr>
-            </w:pPr>
-            <w:r>
-              <w:rPr>
-                <w:color w:val="20124D"/>
-                <w:shd w:val="clear" w:color="auto" w:fill="FFFFFF"/>
-              </w:rPr>
-              <w:t xml:space="preserve">Diverse framing as a strength, </w:t>
-            </w:r>
-            <w:r>
-              <w:rPr>
-                <w:color w:val="20124D"/>
-                <w:shd w:val="clear" w:color="auto" w:fill="FFFFFF"/>
-              </w:rPr>
-              <w:t>co-existance of multiple truths</w:t>
+              <w:t>Diverse framing as a strength, co-existance of multiple truths</w:t>
             </w:r>
           </w:p>
         </w:tc>
@@ -1425,87 +1561,19 @@
         <w:rPr>
           <w:lang w:val="en-US"/>
         </w:rPr>
-        <w:t xml:space="preserve">The goal of this paper is not to </w:t>
-      </w:r>
-      <w:r>
-        <w:rPr>
-          <w:lang w:val="en-US"/>
-        </w:rPr>
-        <w:t xml:space="preserve">simply </w:t>
-      </w:r>
-      <w:r>
-        <w:rPr>
-          <w:lang w:val="en-US"/>
-        </w:rPr>
-        <w:t xml:space="preserve">reiterate the principles laid out by </w:t>
-      </w:r>
-      <w:proofErr w:type="spellStart"/>
-      <w:r>
-        <w:rPr>
-          <w:lang w:val="en-US"/>
-        </w:rPr>
-        <w:t>D’Ignazio</w:t>
-      </w:r>
-      <w:proofErr w:type="spellEnd"/>
-      <w:r>
-        <w:rPr>
-          <w:lang w:val="en-US"/>
-        </w:rPr>
-        <w:t xml:space="preserve"> and Klein (</w:t>
-      </w:r>
-      <w:r>
-        <w:rPr>
-          <w:lang w:val="en-US"/>
-        </w:rPr>
-        <w:t>2020</w:t>
-      </w:r>
-      <w:r>
-        <w:rPr>
-          <w:lang w:val="en-US"/>
-        </w:rPr>
-        <w:t>)</w:t>
-      </w:r>
-      <w:r>
-        <w:rPr>
-          <w:lang w:val="en-US"/>
-        </w:rPr>
-        <w:t xml:space="preserve">, nor to </w:t>
-      </w:r>
-      <w:r>
-        <w:rPr>
-          <w:lang w:val="en-US"/>
-        </w:rPr>
-        <w:t xml:space="preserve">suggest one set of guiding principles is superior to another. Rather, </w:t>
-      </w:r>
-      <w:r>
-        <w:rPr>
-          <w:lang w:val="en-US"/>
-        </w:rPr>
-        <w:t xml:space="preserve">as agricultural scientists, we found the principles helpful in guiding our own work, and we </w:t>
-      </w:r>
-      <w:r>
-        <w:rPr>
-          <w:lang w:val="en-US"/>
-        </w:rPr>
-        <w:t xml:space="preserve">aim to </w:t>
-      </w:r>
-      <w:r>
-        <w:rPr>
-          <w:lang w:val="en-US"/>
-        </w:rPr>
-        <w:t xml:space="preserve">highlight and demonstrate </w:t>
-      </w:r>
-      <w:r>
-        <w:rPr>
-          <w:lang w:val="en-US"/>
-        </w:rPr>
-        <w:t>their</w:t>
-      </w:r>
-      <w:r>
-        <w:rPr>
-          <w:lang w:val="en-US"/>
-        </w:rPr>
-        <w:t xml:space="preserve"> utility.</w:t>
+        <w:t>The goal of this paper is to</w:t>
+      </w:r>
+      <w:r>
+        <w:rPr>
+          <w:lang w:val="en-US"/>
+        </w:rPr>
+        <w:t xml:space="preserve"> interpret the Data Feminism framework in an agricultural setting, demonstrate its utility, and serve as a resource for more intentional work in this area. </w:t>
+      </w:r>
+      <w:r>
+        <w:rPr>
+          <w:lang w:val="en-US"/>
+        </w:rPr>
+        <w:t>Our perspectives are strongly framed by our collective experiences in the agricultural systems of the United States (US), and specifically of those in the maize-producing areas of the Midwest. However, while the specifics of a given system vary, the topics are universal.</w:t>
       </w:r>
       <w:r>
         <w:rPr>
@@ -1517,16 +1585,75 @@
         <w:rPr>
           <w:lang w:val="en-US"/>
         </w:rPr>
-        <w:t>Our perspectives are strongly framed by our collective experiences in the agricultural systems of the United States (US), and specifically of those in the maize-producing areas of the Midwest. However, while the specifics of a given system will vary, the topics are universal.</w:t>
+        <w:t xml:space="preserve">This is not meant to be a comprehensive review of power issues in agriculture, nor a thorough documentation of efforts to address those issues. Rather, our hope is that this </w:t>
+      </w:r>
+      <w:r>
+        <w:rPr>
+          <w:lang w:val="en-US"/>
+        </w:rPr>
+        <w:t>perspective</w:t>
+      </w:r>
+      <w:r>
+        <w:rPr>
+          <w:lang w:val="en-US"/>
+        </w:rPr>
+        <w:t xml:space="preserve"> supports technically trained agricultural scientists in connecting their work to its broader societal implications and in sculpting that work to contribute to a more equitable society. </w:t>
       </w:r>
     </w:p>
     <w:p>
       <w:pPr>
         <w:rPr>
+          <w:lang w:val="en-US"/>
+        </w:rPr>
+      </w:pPr>
+    </w:p>
+    <w:p>
+      <w:pPr>
+        <w:rPr>
           <w:color w:val="20124D"/>
           <w:shd w:val="clear" w:color="auto" w:fill="FFFFFF"/>
         </w:rPr>
       </w:pPr>
+    </w:p>
+    <w:p>
+      <w:pPr>
+        <w:pStyle w:val="Heading1"/>
+        <w:rPr>
+          <w:lang w:val="en-US"/>
+        </w:rPr>
+      </w:pPr>
+      <w:r>
+        <w:rPr>
+          <w:lang w:val="en-US"/>
+        </w:rPr>
+        <w:t>Research for the p</w:t>
+      </w:r>
+      <w:r>
+        <w:rPr>
+          <w:lang w:val="en-US"/>
+        </w:rPr>
+        <w:t xml:space="preserve">ublic </w:t>
+      </w:r>
+      <w:r>
+        <w:rPr>
+          <w:lang w:val="en-US"/>
+        </w:rPr>
+        <w:t xml:space="preserve">good </w:t>
+      </w:r>
+      <w:r>
+        <w:rPr>
+          <w:lang w:val="en-US"/>
+        </w:rPr>
+        <w:t xml:space="preserve">should seek to equalize </w:t>
+      </w:r>
+      <w:proofErr w:type="gramStart"/>
+      <w:r>
+        <w:rPr>
+          <w:lang w:val="en-US"/>
+        </w:rPr>
+        <w:t>power</w:t>
+      </w:r>
+      <w:proofErr w:type="gramEnd"/>
     </w:p>
     <w:p>
       <w:pPr>
@@ -1541,54 +1668,404 @@
     <w:p>
       <w:pPr>
         <w:rPr>
+          <w:lang w:val="en-US"/>
+        </w:rPr>
+      </w:pPr>
+      <w:r>
+        <w:rPr>
+          <w:color w:val="20124D"/>
+          <w:shd w:val="clear" w:color="auto" w:fill="FFFFFF"/>
+        </w:rPr>
+        <w:t>The fact</w:t>
+      </w:r>
+      <w:r>
+        <w:rPr>
+          <w:color w:val="20124D"/>
+          <w:shd w:val="clear" w:color="auto" w:fill="FFFFFF"/>
+        </w:rPr>
+        <w:t>s</w:t>
+      </w:r>
+      <w:r>
+        <w:rPr>
+          <w:color w:val="20124D"/>
+          <w:shd w:val="clear" w:color="auto" w:fill="FFFFFF"/>
+        </w:rPr>
+        <w:t xml:space="preserve"> that power is unevenly distributed and experienced in this world</w:t>
+      </w:r>
+      <w:r>
+        <w:rPr>
+          <w:color w:val="20124D"/>
+          <w:shd w:val="clear" w:color="auto" w:fill="FFFFFF"/>
+        </w:rPr>
+        <w:t xml:space="preserve">, and that without intentional examination and intervention power disparities will be exacerbated are both </w:t>
+      </w:r>
+      <w:r>
+        <w:rPr>
+          <w:color w:val="20124D"/>
+          <w:shd w:val="clear" w:color="auto" w:fill="FFFFFF"/>
+        </w:rPr>
+        <w:t>central to data feminism</w:t>
+      </w:r>
+      <w:r>
+        <w:rPr>
+          <w:color w:val="20124D"/>
+          <w:shd w:val="clear" w:color="auto" w:fill="FFFFFF"/>
+        </w:rPr>
+        <w:t>CITE</w:t>
+      </w:r>
+      <w:r>
+        <w:rPr>
+          <w:color w:val="20124D"/>
+          <w:shd w:val="clear" w:color="auto" w:fill="FFFFFF"/>
+        </w:rPr>
+        <w:t>.</w:t>
+      </w:r>
+      <w:r>
+        <w:rPr>
           <w:i/>
           <w:iCs/>
           <w:color w:val="20124D"/>
           <w:shd w:val="clear" w:color="auto" w:fill="FFFFFF"/>
         </w:rPr>
-      </w:pPr>
+        <w:t xml:space="preserve"> </w:t>
+      </w:r>
+      <w:r>
+        <w:rPr>
+          <w:color w:val="20124D"/>
+          <w:shd w:val="clear" w:color="auto" w:fill="FFFFFF"/>
+        </w:rPr>
+        <w:t xml:space="preserve">This </w:t>
+      </w:r>
+      <w:r>
+        <w:rPr>
+          <w:color w:val="20124D"/>
+          <w:shd w:val="clear" w:color="auto" w:fill="FFFFFF"/>
+        </w:rPr>
+        <w:t>foundation</w:t>
+      </w:r>
+      <w:r>
+        <w:rPr>
+          <w:color w:val="20124D"/>
+          <w:shd w:val="clear" w:color="auto" w:fill="FFFFFF"/>
+        </w:rPr>
+        <w:t xml:space="preserve"> </w:t>
+      </w:r>
+      <w:r>
+        <w:rPr>
+          <w:color w:val="20124D"/>
+          <w:shd w:val="clear" w:color="auto" w:fill="FFFFFF"/>
+        </w:rPr>
+        <w:t xml:space="preserve">is particularly </w:t>
+      </w:r>
+      <w:r>
+        <w:rPr>
+          <w:color w:val="20124D"/>
+          <w:shd w:val="clear" w:color="auto" w:fill="FFFFFF"/>
+        </w:rPr>
+        <w:t>relevant</w:t>
+      </w:r>
+      <w:r>
+        <w:rPr>
+          <w:color w:val="20124D"/>
+          <w:shd w:val="clear" w:color="auto" w:fill="FFFFFF"/>
+        </w:rPr>
+        <w:t xml:space="preserve"> </w:t>
+      </w:r>
+      <w:r>
+        <w:rPr>
+          <w:color w:val="20124D"/>
+          <w:shd w:val="clear" w:color="auto" w:fill="FFFFFF"/>
+        </w:rPr>
+        <w:t xml:space="preserve">in agriculture; </w:t>
+      </w:r>
+      <w:r>
+        <w:rPr>
+          <w:color w:val="20124D"/>
+          <w:shd w:val="clear" w:color="auto" w:fill="FFFFFF"/>
+        </w:rPr>
+        <w:t xml:space="preserve">overarching features such as </w:t>
+      </w:r>
+      <w:r>
+        <w:rPr>
+          <w:color w:val="20124D"/>
+          <w:shd w:val="clear" w:color="auto" w:fill="FFFFFF"/>
+        </w:rPr>
+        <w:t>l</w:t>
+      </w:r>
+      <w:proofErr w:type="spellStart"/>
+      <w:r>
+        <w:rPr>
+          <w:lang w:val="en-US"/>
+        </w:rPr>
+        <w:t>abor</w:t>
+      </w:r>
+      <w:proofErr w:type="spellEnd"/>
+      <w:r>
+        <w:rPr>
+          <w:lang w:val="en-US"/>
+        </w:rPr>
+        <w:t xml:space="preserve"> exploitation(</w:t>
+      </w:r>
+      <w:r>
+        <w:rPr>
+          <w:lang w:val="en-US"/>
+        </w:rPr>
+        <w:t xml:space="preserve">both </w:t>
+      </w:r>
+      <w:proofErr w:type="spellStart"/>
+      <w:r>
+        <w:rPr>
+          <w:lang w:val="en-US"/>
+        </w:rPr>
+        <w:t>historicalCITE</w:t>
+      </w:r>
+      <w:proofErr w:type="spellEnd"/>
+      <w:r>
+        <w:rPr>
+          <w:lang w:val="en-US"/>
+        </w:rPr>
+        <w:t xml:space="preserve"> and </w:t>
+      </w:r>
+      <w:proofErr w:type="spellStart"/>
+      <w:r>
+        <w:rPr>
+          <w:lang w:val="en-US"/>
+        </w:rPr>
+        <w:t>modern</w:t>
+      </w:r>
+      <w:r>
+        <w:rPr>
+          <w:lang w:val="en-US"/>
+        </w:rPr>
+        <w:t>CITE</w:t>
+      </w:r>
+      <w:proofErr w:type="spellEnd"/>
+      <w:r>
+        <w:rPr>
+          <w:lang w:val="en-US"/>
+        </w:rPr>
+        <w:t>)</w:t>
+      </w:r>
+      <w:r>
+        <w:rPr>
+          <w:lang w:val="en-US"/>
+        </w:rPr>
+        <w:t xml:space="preserve">, </w:t>
+      </w:r>
+      <w:r>
+        <w:rPr>
+          <w:lang w:val="en-US"/>
+        </w:rPr>
+        <w:t>Native land dispossession(CITE)</w:t>
+      </w:r>
+      <w:r>
+        <w:rPr>
+          <w:lang w:val="en-US"/>
+        </w:rPr>
+        <w:t xml:space="preserve">, and land ownership </w:t>
+      </w:r>
+      <w:proofErr w:type="spellStart"/>
+      <w:r>
+        <w:rPr>
+          <w:lang w:val="en-US"/>
+        </w:rPr>
+        <w:t>criteriaCITE</w:t>
+      </w:r>
+      <w:proofErr w:type="spellEnd"/>
+      <w:r>
+        <w:rPr>
+          <w:lang w:val="en-US"/>
+        </w:rPr>
+        <w:t xml:space="preserve"> </w:t>
+      </w:r>
+      <w:r>
+        <w:rPr>
+          <w:lang w:val="en-US"/>
+        </w:rPr>
+        <w:t xml:space="preserve">render power </w:t>
+      </w:r>
+      <w:r>
+        <w:rPr>
+          <w:lang w:val="en-US"/>
+        </w:rPr>
+        <w:t>inequities</w:t>
+      </w:r>
+      <w:r>
+        <w:rPr>
+          <w:lang w:val="en-US"/>
+        </w:rPr>
+        <w:t xml:space="preserve"> deeply embedded. </w:t>
+      </w:r>
+      <w:r>
+        <w:rPr>
+          <w:lang w:val="en-US"/>
+        </w:rPr>
+        <w:t xml:space="preserve">Research seeking to support public good requires an understanding of how that research </w:t>
+      </w:r>
+      <w:r>
+        <w:rPr>
+          <w:lang w:val="en-US"/>
+        </w:rPr>
+        <w:t>legitimize</w:t>
+      </w:r>
+      <w:r>
+        <w:rPr>
+          <w:lang w:val="en-US"/>
+        </w:rPr>
+        <w:t>s</w:t>
+      </w:r>
+      <w:r>
+        <w:rPr>
+          <w:lang w:val="en-US"/>
+        </w:rPr>
+        <w:t xml:space="preserve"> or challenge</w:t>
+      </w:r>
+      <w:r>
+        <w:rPr>
+          <w:lang w:val="en-US"/>
+        </w:rPr>
+        <w:t>s</w:t>
+      </w:r>
+      <w:r>
+        <w:rPr>
+          <w:lang w:val="en-US"/>
+        </w:rPr>
+        <w:t xml:space="preserve"> power artifacts</w:t>
+      </w:r>
+      <w:r>
+        <w:rPr>
+          <w:lang w:val="en-US"/>
+        </w:rPr>
+        <w:t>. However,</w:t>
+      </w:r>
+      <w:r>
+        <w:rPr>
+          <w:lang w:val="en-US"/>
+        </w:rPr>
+        <w:t xml:space="preserve"> </w:t>
+      </w:r>
+      <w:r>
+        <w:rPr>
+          <w:lang w:val="en-US"/>
+        </w:rPr>
+        <w:t xml:space="preserve">power is a </w:t>
+      </w:r>
+      <w:r>
+        <w:rPr>
+          <w:lang w:val="en-US"/>
+        </w:rPr>
+        <w:t>complex topic</w:t>
+      </w:r>
+      <w:r>
+        <w:rPr>
+          <w:lang w:val="en-US"/>
+        </w:rPr>
+        <w:t xml:space="preserve"> with dedicated scholars</w:t>
+      </w:r>
+      <w:r>
+        <w:rPr>
+          <w:lang w:val="en-US"/>
+        </w:rPr>
+        <w:t xml:space="preserve">, and </w:t>
+      </w:r>
+      <w:r>
+        <w:rPr>
+          <w:lang w:val="en-US"/>
+        </w:rPr>
+        <w:t>it is not reasonable to expect agricultural scientist</w:t>
+      </w:r>
+      <w:r>
+        <w:rPr>
+          <w:lang w:val="en-US"/>
+        </w:rPr>
+        <w:t>s</w:t>
+      </w:r>
+      <w:r>
+        <w:rPr>
+          <w:lang w:val="en-US"/>
+        </w:rPr>
+        <w:t xml:space="preserve"> to be expert</w:t>
+      </w:r>
+      <w:r>
+        <w:rPr>
+          <w:lang w:val="en-US"/>
+        </w:rPr>
+        <w:t>s</w:t>
+      </w:r>
+      <w:r>
+        <w:rPr>
+          <w:lang w:val="en-US"/>
+        </w:rPr>
+        <w:t xml:space="preserve">. </w:t>
+      </w:r>
     </w:p>
     <w:p>
       <w:pPr>
-        <w:pStyle w:val="Heading1"/>
-        <w:rPr>
-          <w:lang w:val="en-US"/>
-        </w:rPr>
-      </w:pPr>
-      <w:r>
-        <w:rPr>
-          <w:lang w:val="en-US"/>
-        </w:rPr>
-        <w:t>Research for the p</w:t>
-      </w:r>
-      <w:r>
-        <w:rPr>
-          <w:lang w:val="en-US"/>
-        </w:rPr>
-        <w:t xml:space="preserve">ublic </w:t>
-      </w:r>
-      <w:r>
-        <w:rPr>
-          <w:lang w:val="en-US"/>
-        </w:rPr>
-        <w:t xml:space="preserve">good </w:t>
-      </w:r>
-      <w:r>
-        <w:rPr>
-          <w:lang w:val="en-US"/>
-        </w:rPr>
-        <w:t>should seek to equalize power</w:t>
-      </w:r>
+        <w:rPr>
+          <w:lang w:val="en-US"/>
+        </w:rPr>
+      </w:pPr>
     </w:p>
     <w:p>
       <w:pPr>
         <w:rPr>
-          <w:i/>
-          <w:iCs/>
-          <w:color w:val="20124D"/>
-          <w:shd w:val="clear" w:color="auto" w:fill="FFFFFF"/>
-        </w:rPr>
-      </w:pPr>
+          <w:lang w:val="en-US"/>
+        </w:rPr>
+      </w:pPr>
+      <w:r>
+        <w:rPr>
+          <w:lang w:val="en-US"/>
+        </w:rPr>
+        <w:t xml:space="preserve">To aid non-experts in contextualizing their work, </w:t>
+      </w:r>
+      <w:r>
+        <w:rPr>
+          <w:lang w:val="en-US"/>
+        </w:rPr>
+        <w:t>D</w:t>
+      </w:r>
+      <w:r>
+        <w:rPr>
+          <w:lang w:val="en-US"/>
+        </w:rPr>
+        <w:t xml:space="preserve">ata </w:t>
+      </w:r>
+      <w:r>
+        <w:rPr>
+          <w:lang w:val="en-US"/>
+        </w:rPr>
+        <w:t>F</w:t>
+      </w:r>
+      <w:r>
+        <w:rPr>
+          <w:lang w:val="en-US"/>
+        </w:rPr>
+        <w:t xml:space="preserve">eminism applies Collins’ (1990) matrix of domination to elucidate where and how power inequities may manifest, and therefore clarify how they may be challenged. To demonstrate the relevance of this tool for agricultural scientists, Table </w:t>
+      </w:r>
+      <w:r>
+        <w:rPr>
+          <w:lang w:val="en-US"/>
+        </w:rPr>
+        <w:t>2</w:t>
+      </w:r>
+      <w:r>
+        <w:rPr>
+          <w:lang w:val="en-US"/>
+        </w:rPr>
+        <w:t xml:space="preserve"> presents an adaptation of the matrix with select examples from modern US agricultural systems. The examples are not meant to be an exhaustive accounting of power in US agriculture - they were chosen to help agricultural scientists understand that power</w:t>
+      </w:r>
+      <w:r>
+        <w:rPr>
+          <w:lang w:val="en-US"/>
+        </w:rPr>
+        <w:t xml:space="preserve"> differentials are </w:t>
+      </w:r>
+      <w:r>
+        <w:rPr>
+          <w:lang w:val="en-US"/>
+        </w:rPr>
+        <w:t>real and quantifiable.</w:t>
+      </w:r>
     </w:p>
     <w:p>
       <w:pPr>
@@ -1596,450 +2073,6 @@
           <w:lang w:val="en-US"/>
         </w:rPr>
       </w:pPr>
-      <w:r>
-        <w:rPr>
-          <w:lang w:val="en-US"/>
-        </w:rPr>
-        <w:t>P</w:t>
-      </w:r>
-      <w:r>
-        <w:rPr>
-          <w:lang w:val="en-US"/>
-        </w:rPr>
-        <w:t xml:space="preserve">ower </w:t>
-      </w:r>
-      <w:r>
-        <w:rPr>
-          <w:lang w:val="en-US"/>
-        </w:rPr>
-        <w:t xml:space="preserve">has been </w:t>
-      </w:r>
-      <w:r>
-        <w:rPr>
-          <w:lang w:val="en-US"/>
-        </w:rPr>
-        <w:t>define</w:t>
-      </w:r>
-      <w:r>
-        <w:rPr>
-          <w:lang w:val="en-US"/>
-        </w:rPr>
-        <w:t>d</w:t>
-      </w:r>
-      <w:r>
-        <w:rPr>
-          <w:lang w:val="en-US"/>
-        </w:rPr>
-        <w:t xml:space="preserve"> as a relationship through which one can obtain one’s will even in the face of resistance from others (CITE).</w:t>
-      </w:r>
-      <w:r>
-        <w:rPr>
-          <w:lang w:val="en-US"/>
-        </w:rPr>
-        <w:t xml:space="preserve"> </w:t>
-      </w:r>
-      <w:r>
-        <w:rPr>
-          <w:color w:val="20124D"/>
-          <w:shd w:val="clear" w:color="auto" w:fill="FFFFFF"/>
-        </w:rPr>
-        <w:t xml:space="preserve">The fact that power is unevenly distributed and experienced </w:t>
-      </w:r>
-      <w:r>
-        <w:rPr>
-          <w:color w:val="20124D"/>
-          <w:shd w:val="clear" w:color="auto" w:fill="FFFFFF"/>
-        </w:rPr>
-        <w:t xml:space="preserve">in this world </w:t>
-      </w:r>
-      <w:r>
-        <w:rPr>
-          <w:color w:val="20124D"/>
-          <w:shd w:val="clear" w:color="auto" w:fill="FFFFFF"/>
-        </w:rPr>
-        <w:t>is central to data feminism</w:t>
-      </w:r>
-      <w:r>
-        <w:rPr>
-          <w:color w:val="20124D"/>
-          <w:shd w:val="clear" w:color="auto" w:fill="FFFFFF"/>
-        </w:rPr>
-        <w:t xml:space="preserve"> (CITE)</w:t>
-      </w:r>
-      <w:r>
-        <w:rPr>
-          <w:color w:val="20124D"/>
-          <w:shd w:val="clear" w:color="auto" w:fill="FFFFFF"/>
-        </w:rPr>
-        <w:t>.</w:t>
-      </w:r>
-      <w:r>
-        <w:rPr>
-          <w:i/>
-          <w:iCs/>
-          <w:color w:val="20124D"/>
-          <w:shd w:val="clear" w:color="auto" w:fill="FFFFFF"/>
-        </w:rPr>
-        <w:t xml:space="preserve"> </w:t>
-      </w:r>
-      <w:r>
-        <w:rPr>
-          <w:color w:val="20124D"/>
-          <w:shd w:val="clear" w:color="auto" w:fill="FFFFFF"/>
-        </w:rPr>
-        <w:t xml:space="preserve">This </w:t>
-      </w:r>
-      <w:r>
-        <w:rPr>
-          <w:color w:val="20124D"/>
-          <w:shd w:val="clear" w:color="auto" w:fill="FFFFFF"/>
-        </w:rPr>
-        <w:t xml:space="preserve">fact </w:t>
-      </w:r>
-      <w:r>
-        <w:rPr>
-          <w:color w:val="20124D"/>
-          <w:shd w:val="clear" w:color="auto" w:fill="FFFFFF"/>
-        </w:rPr>
-        <w:t xml:space="preserve">is particularly </w:t>
-      </w:r>
-      <w:r>
-        <w:rPr>
-          <w:color w:val="20124D"/>
-          <w:shd w:val="clear" w:color="auto" w:fill="FFFFFF"/>
-        </w:rPr>
-        <w:t xml:space="preserve">acute </w:t>
-      </w:r>
-      <w:r>
-        <w:rPr>
-          <w:color w:val="20124D"/>
-          <w:shd w:val="clear" w:color="auto" w:fill="FFFFFF"/>
-        </w:rPr>
-        <w:t xml:space="preserve">in agriculture; </w:t>
-      </w:r>
-      <w:r>
-        <w:rPr>
-          <w:color w:val="20124D"/>
-          <w:shd w:val="clear" w:color="auto" w:fill="FFFFFF"/>
-        </w:rPr>
-        <w:t>l</w:t>
-      </w:r>
-      <w:proofErr w:type="spellStart"/>
-      <w:r>
-        <w:rPr>
-          <w:lang w:val="en-US"/>
-        </w:rPr>
-        <w:t>abor</w:t>
-      </w:r>
-      <w:proofErr w:type="spellEnd"/>
-      <w:r>
-        <w:rPr>
-          <w:lang w:val="en-US"/>
-        </w:rPr>
-        <w:t xml:space="preserve"> exploitation</w:t>
-      </w:r>
-      <w:r>
-        <w:rPr>
-          <w:lang w:val="en-US"/>
-        </w:rPr>
-        <w:t>(</w:t>
-      </w:r>
-      <w:r>
-        <w:rPr>
-          <w:lang w:val="en-US"/>
-        </w:rPr>
-        <w:t xml:space="preserve">both </w:t>
-      </w:r>
-      <w:proofErr w:type="spellStart"/>
-      <w:r>
-        <w:rPr>
-          <w:lang w:val="en-US"/>
-        </w:rPr>
-        <w:t>historicalCITE</w:t>
-      </w:r>
-      <w:proofErr w:type="spellEnd"/>
-      <w:r>
-        <w:rPr>
-          <w:lang w:val="en-US"/>
-        </w:rPr>
-        <w:t xml:space="preserve"> and </w:t>
-      </w:r>
-      <w:proofErr w:type="spellStart"/>
-      <w:r>
-        <w:rPr>
-          <w:lang w:val="en-US"/>
-        </w:rPr>
-        <w:t>modern</w:t>
-      </w:r>
-      <w:r>
-        <w:rPr>
-          <w:lang w:val="en-US"/>
-        </w:rPr>
-        <w:t>CITE</w:t>
-      </w:r>
-      <w:proofErr w:type="spellEnd"/>
-      <w:r>
-        <w:rPr>
-          <w:lang w:val="en-US"/>
-        </w:rPr>
-        <w:t>) and</w:t>
-      </w:r>
-      <w:r>
-        <w:rPr>
-          <w:lang w:val="en-US"/>
-        </w:rPr>
-        <w:t xml:space="preserve"> Native land dispossession</w:t>
-      </w:r>
-      <w:r>
-        <w:rPr>
-          <w:lang w:val="en-US"/>
-        </w:rPr>
-        <w:t>(CITE)</w:t>
-      </w:r>
-      <w:r>
-        <w:rPr>
-          <w:lang w:val="en-US"/>
-        </w:rPr>
-        <w:t xml:space="preserve"> </w:t>
-      </w:r>
-      <w:r>
-        <w:rPr>
-          <w:lang w:val="en-US"/>
-        </w:rPr>
-        <w:t>are</w:t>
-      </w:r>
-      <w:r>
-        <w:rPr>
-          <w:lang w:val="en-US"/>
-        </w:rPr>
-        <w:t xml:space="preserve"> examples of</w:t>
-      </w:r>
-      <w:r>
-        <w:rPr>
-          <w:lang w:val="en-US"/>
-        </w:rPr>
-        <w:t xml:space="preserve"> </w:t>
-      </w:r>
-      <w:r>
-        <w:rPr>
-          <w:lang w:val="en-US"/>
-        </w:rPr>
-        <w:t xml:space="preserve">overarching features of agricultural systems that render power </w:t>
-      </w:r>
-      <w:r>
-        <w:rPr>
-          <w:lang w:val="en-US"/>
-        </w:rPr>
-        <w:t>inequities</w:t>
-      </w:r>
-      <w:r>
-        <w:rPr>
-          <w:lang w:val="en-US"/>
-        </w:rPr>
-        <w:t xml:space="preserve"> deeply embedded</w:t>
-      </w:r>
-      <w:r>
-        <w:rPr>
-          <w:lang w:val="en-US"/>
-        </w:rPr>
-        <w:t xml:space="preserve"> and ubiquitous</w:t>
-      </w:r>
-      <w:r>
-        <w:rPr>
-          <w:lang w:val="en-US"/>
-        </w:rPr>
-        <w:t xml:space="preserve">. </w:t>
-      </w:r>
-      <w:r>
-        <w:rPr>
-          <w:lang w:val="en-US"/>
-        </w:rPr>
-        <w:t xml:space="preserve">Research seeking to support public good requires an understanding of how that research </w:t>
-      </w:r>
-      <w:r>
-        <w:rPr>
-          <w:lang w:val="en-US"/>
-        </w:rPr>
-        <w:t>legitimize</w:t>
-      </w:r>
-      <w:r>
-        <w:rPr>
-          <w:lang w:val="en-US"/>
-        </w:rPr>
-        <w:t>s</w:t>
-      </w:r>
-      <w:r>
-        <w:rPr>
-          <w:lang w:val="en-US"/>
-        </w:rPr>
-        <w:t xml:space="preserve"> or challenge</w:t>
-      </w:r>
-      <w:r>
-        <w:rPr>
-          <w:lang w:val="en-US"/>
-        </w:rPr>
-        <w:t>s</w:t>
-      </w:r>
-      <w:r>
-        <w:rPr>
-          <w:lang w:val="en-US"/>
-        </w:rPr>
-        <w:t xml:space="preserve"> </w:t>
-      </w:r>
-      <w:r>
-        <w:rPr>
-          <w:lang w:val="en-US"/>
-        </w:rPr>
-        <w:t xml:space="preserve">historical and present </w:t>
-      </w:r>
-      <w:r>
-        <w:rPr>
-          <w:lang w:val="en-US"/>
-        </w:rPr>
-        <w:t>power artifacts</w:t>
-      </w:r>
-      <w:r>
-        <w:rPr>
-          <w:lang w:val="en-US"/>
-        </w:rPr>
-        <w:t>. However,</w:t>
-      </w:r>
-      <w:r>
-        <w:rPr>
-          <w:lang w:val="en-US"/>
-        </w:rPr>
-        <w:t xml:space="preserve"> </w:t>
-      </w:r>
-      <w:r>
-        <w:rPr>
-          <w:lang w:val="en-US"/>
-        </w:rPr>
-        <w:t xml:space="preserve">these are complex topics, and </w:t>
-      </w:r>
-      <w:r>
-        <w:rPr>
-          <w:lang w:val="en-US"/>
-        </w:rPr>
-        <w:t>it is not reasonable to expect agricultural scientist</w:t>
-      </w:r>
-      <w:r>
-        <w:rPr>
-          <w:lang w:val="en-US"/>
-        </w:rPr>
-        <w:t>s</w:t>
-      </w:r>
-      <w:r>
-        <w:rPr>
-          <w:lang w:val="en-US"/>
-        </w:rPr>
-        <w:t xml:space="preserve"> to be expert</w:t>
-      </w:r>
-      <w:r>
-        <w:rPr>
-          <w:lang w:val="en-US"/>
-        </w:rPr>
-        <w:t>s</w:t>
-      </w:r>
-      <w:r>
-        <w:rPr>
-          <w:lang w:val="en-US"/>
-        </w:rPr>
-        <w:t xml:space="preserve"> in navigating them</w:t>
-      </w:r>
-      <w:r>
-        <w:rPr>
-          <w:lang w:val="en-US"/>
-        </w:rPr>
-        <w:t xml:space="preserve">. </w:t>
-      </w:r>
-    </w:p>
-    <w:p>
-      <w:pPr>
-        <w:rPr>
-          <w:lang w:val="en-US"/>
-        </w:rPr>
-      </w:pPr>
-    </w:p>
-    <w:p>
-      <w:pPr>
-        <w:rPr>
-          <w:lang w:val="en-US"/>
-        </w:rPr>
-      </w:pPr>
-      <w:r>
-        <w:rPr>
-          <w:lang w:val="en-US"/>
-        </w:rPr>
-        <w:t xml:space="preserve">To aid non-experts in contextualizing their work, </w:t>
-      </w:r>
-      <w:r>
-        <w:rPr>
-          <w:lang w:val="en-US"/>
-        </w:rPr>
-        <w:t>D</w:t>
-      </w:r>
-      <w:r>
-        <w:rPr>
-          <w:lang w:val="en-US"/>
-        </w:rPr>
-        <w:t xml:space="preserve">ata </w:t>
-      </w:r>
-      <w:r>
-        <w:rPr>
-          <w:lang w:val="en-US"/>
-        </w:rPr>
-        <w:t>F</w:t>
-      </w:r>
-      <w:r>
-        <w:rPr>
-          <w:lang w:val="en-US"/>
-        </w:rPr>
-        <w:t xml:space="preserve">eminism applies Collins’ (1990) matrix of domination to elucidate where and how power inequities may manifest, and therefore clarify how they may be challenged. To demonstrate the relevance of this tool for agricultural scientists, Table </w:t>
-      </w:r>
-      <w:r>
-        <w:rPr>
-          <w:lang w:val="en-US"/>
-        </w:rPr>
-        <w:t>2</w:t>
-      </w:r>
-      <w:r>
-        <w:rPr>
-          <w:lang w:val="en-US"/>
-        </w:rPr>
-        <w:t xml:space="preserve"> presents an adaptation of the matrix with select examples from modern US agricultural systems. The examples are not meant to be an exhaustive accounting of power in US agriculture - they were chosen to help agricultural scientists understand that power</w:t>
-      </w:r>
-      <w:r>
-        <w:rPr>
-          <w:lang w:val="en-US"/>
-        </w:rPr>
-        <w:t xml:space="preserve"> differentials are </w:t>
-      </w:r>
-      <w:r>
-        <w:rPr>
-          <w:lang w:val="en-US"/>
-        </w:rPr>
-        <w:t>real and quantifiable.</w:t>
-      </w:r>
-    </w:p>
-    <w:p>
-      <w:pPr>
-        <w:rPr>
-          <w:lang w:val="en-US"/>
-        </w:rPr>
-      </w:pPr>
-    </w:p>
-    <w:p>
-      <w:pPr>
-        <w:rPr>
-          <w:lang w:val="en-US"/>
-        </w:rPr>
-      </w:pPr>
-      <w:r>
-        <w:rPr>
-          <w:lang w:val="en-US"/>
-        </w:rPr>
-        <w:t xml:space="preserve">This is not meant to be a comprehensive review of power issues in agriculture, nor a thorough documentation of efforts to address those issues. Rather, our hope is that this effort supports technically trained agricultural scientists in connecting their work to its broader societal implications and in sculpting that work to contribute to a more equitable society. </w:t>
-      </w:r>
     </w:p>
     <w:p>
       <w:pPr>
@@ -2744,8 +2777,18 @@
                 <w:szCs w:val="16"/>
                 <w:lang w:val="en-US"/>
               </w:rPr>
-              <w:t>National Agricultural Statistics Service, an agency responsible for collecting and reporting information related to agricultural production within the USDA</w:t>
+              <w:t xml:space="preserve">National Agricultural Statistics Service, an agency responsible for collecting and reporting information related to agricultural production within the </w:t>
             </w:r>
+            <w:proofErr w:type="gramStart"/>
+            <w:r>
+              <w:rPr>
+                <w:sz w:val="16"/>
+                <w:szCs w:val="16"/>
+                <w:lang w:val="en-US"/>
+              </w:rPr>
+              <w:t>USDA</w:t>
+            </w:r>
+            <w:proofErr w:type="gramEnd"/>
           </w:p>
           <w:p>
             <w:pPr>
@@ -2778,7 +2821,25 @@
                 <w:szCs w:val="16"/>
                 <w:lang w:val="en-US"/>
               </w:rPr>
-              <w:t>an agency that provides technical and financial assistance  to land owners</w:t>
+              <w:t xml:space="preserve">an agency that provides technical and financial </w:t>
+            </w:r>
+            <w:proofErr w:type="gramStart"/>
+            <w:r>
+              <w:rPr>
+                <w:sz w:val="16"/>
+                <w:szCs w:val="16"/>
+                <w:lang w:val="en-US"/>
+              </w:rPr>
+              <w:t>assistance  to</w:t>
+            </w:r>
+            <w:proofErr w:type="gramEnd"/>
+            <w:r>
+              <w:rPr>
+                <w:sz w:val="16"/>
+                <w:szCs w:val="16"/>
+                <w:lang w:val="en-US"/>
+              </w:rPr>
+              <w:t xml:space="preserve"> land owners</w:t>
             </w:r>
           </w:p>
           <w:p>
@@ -2965,6 +3026,7 @@
         <w:rPr>
           <w:lang w:val="en-US"/>
         </w:rPr>
+        <w:lastRenderedPageBreak/>
         <w:t>Culman</w:t>
       </w:r>
       <w:proofErr w:type="spellEnd"/>
@@ -3010,14 +3072,7 @@
         <w:rPr>
           <w:lang w:val="en-US"/>
         </w:rPr>
-        <w:t xml:space="preserve">This </w:t>
-      </w:r>
-      <w:r>
-        <w:rPr>
-          <w:lang w:val="en-US"/>
-        </w:rPr>
-        <w:lastRenderedPageBreak/>
-        <w:t>research document</w:t>
+        <w:t>This research document</w:t>
       </w:r>
       <w:r>
         <w:rPr>
@@ -4134,7 +4189,14 @@
         <w:rPr>
           <w:lang w:val="en-US"/>
         </w:rPr>
-        <w:t xml:space="preserve">spiritual insights, among others. </w:t>
+        <w:t xml:space="preserve">spiritual </w:t>
+      </w:r>
+      <w:r>
+        <w:rPr>
+          <w:lang w:val="en-US"/>
+        </w:rPr>
+        <w:lastRenderedPageBreak/>
+        <w:t xml:space="preserve">insights, among others. </w:t>
       </w:r>
       <w:r>
         <w:rPr>
@@ -4152,14 +4214,7 @@
         <w:rPr>
           <w:lang w:val="en-US"/>
         </w:rPr>
-        <w:t xml:space="preserve">, </w:t>
-      </w:r>
-      <w:r>
-        <w:rPr>
-          <w:lang w:val="en-US"/>
-        </w:rPr>
-        <w:lastRenderedPageBreak/>
-        <w:t>scientists wield power by reinforcing the dominance of a single scientific paradi</w:t>
+        <w:t>, scientists wield power by reinforcing the dominance of a single scientific paradi</w:t>
       </w:r>
       <w:r>
         <w:rPr>
@@ -4249,7 +4304,21 @@
         <w:rPr>
           <w:lang w:val="en-US"/>
         </w:rPr>
-        <w:t xml:space="preserve">is one way </w:t>
+        <w:t xml:space="preserve">is </w:t>
+      </w:r>
+      <w:proofErr w:type="gramStart"/>
+      <w:r>
+        <w:rPr>
+          <w:lang w:val="en-US"/>
+        </w:rPr>
+        <w:t>one way</w:t>
+      </w:r>
+      <w:proofErr w:type="gramEnd"/>
+      <w:r>
+        <w:rPr>
+          <w:lang w:val="en-US"/>
+        </w:rPr>
+        <w:t xml:space="preserve"> </w:t>
       </w:r>
       <w:r>
         <w:rPr>
@@ -4565,7 +4634,21 @@
         <w:rPr>
           <w:lang w:val="en-US"/>
         </w:rPr>
-        <w:t xml:space="preserve">Farmer-researcher relations should be reciprocal </w:t>
+        <w:t xml:space="preserve">Farmer-researcher relations should be </w:t>
+      </w:r>
+      <w:proofErr w:type="gramStart"/>
+      <w:r>
+        <w:rPr>
+          <w:lang w:val="en-US"/>
+        </w:rPr>
+        <w:t>reciprocal</w:t>
+      </w:r>
+      <w:proofErr w:type="gramEnd"/>
+      <w:r>
+        <w:rPr>
+          <w:lang w:val="en-US"/>
+        </w:rPr>
+        <w:t xml:space="preserve"> </w:t>
       </w:r>
     </w:p>
     <w:p>
@@ -4704,13 +4787,7 @@
         <w:rPr>
           <w:lang w:val="en-US"/>
         </w:rPr>
-        <w:t xml:space="preserve"> to </w:t>
-      </w:r>
-      <w:r>
-        <w:rPr>
-          <w:lang w:val="en-US"/>
-        </w:rPr>
-        <w:t>perform</w:t>
+        <w:t xml:space="preserve"> to perform</w:t>
       </w:r>
       <w:r>
         <w:rPr>
@@ -4762,13 +4839,7 @@
         <w:rPr>
           <w:lang w:val="en-US"/>
         </w:rPr>
-        <w:t>; Stone 2016</w:t>
-      </w:r>
-      <w:r>
-        <w:rPr>
-          <w:lang w:val="en-US"/>
-        </w:rPr>
-        <w:t xml:space="preserve">; </w:t>
+        <w:t xml:space="preserve">; Stone 2016; </w:t>
       </w:r>
       <w:r>
         <w:rPr>
@@ -5031,11 +5102,19 @@
         </w:rPr>
         <w:t xml:space="preserve"> 2022; </w:t>
       </w:r>
-      <w:r>
-        <w:rPr>
-          <w:lang w:val="en-US"/>
-        </w:rPr>
-        <w:t>Jackson-Smith and Veisi 2023)</w:t>
+      <w:proofErr w:type="gramStart"/>
+      <w:r>
+        <w:rPr>
+          <w:lang w:val="en-US"/>
+        </w:rPr>
+        <w:t>Jackson-Smith</w:t>
+      </w:r>
+      <w:proofErr w:type="gramEnd"/>
+      <w:r>
+        <w:rPr>
+          <w:lang w:val="en-US"/>
+        </w:rPr>
+        <w:t xml:space="preserve"> and Veisi 2023)</w:t>
       </w:r>
       <w:r>
         <w:rPr>
@@ -5315,14 +5394,14 @@
         <w:rPr>
           <w:lang w:val="en-US"/>
         </w:rPr>
-        <w:t xml:space="preserve">We acknowledge individual researchers may be constrained in their access to unrestricted grant money to pay </w:t>
+        <w:t xml:space="preserve">We acknowledge </w:t>
       </w:r>
       <w:r>
         <w:rPr>
           <w:lang w:val="en-US"/>
         </w:rPr>
         <w:lastRenderedPageBreak/>
-        <w:t xml:space="preserve">participants, </w:t>
+        <w:t xml:space="preserve">individual researchers may be constrained in their access to unrestricted grant money to pay participants, </w:t>
       </w:r>
       <w:r>
         <w:rPr>
@@ -5486,7 +5565,14 @@
         <w:rPr>
           <w:lang w:val="en-US"/>
         </w:rPr>
-        <w:t>ticipation in research projects</w:t>
+        <w:t xml:space="preserve">ticipation in research </w:t>
+      </w:r>
+      <w:proofErr w:type="gramStart"/>
+      <w:r>
+        <w:rPr>
+          <w:lang w:val="en-US"/>
+        </w:rPr>
+        <w:t>projects</w:t>
       </w:r>
       <w:r>
         <w:rPr>
@@ -5498,7 +5584,14 @@
         <w:rPr>
           <w:lang w:val="en-US"/>
         </w:rPr>
-        <w:t xml:space="preserve"> and provide associated funding categories to support it. This is in the best interests of everyone involved; f</w:t>
+        <w:t xml:space="preserve"> and</w:t>
+      </w:r>
+      <w:proofErr w:type="gramEnd"/>
+      <w:r>
+        <w:rPr>
+          <w:lang w:val="en-US"/>
+        </w:rPr>
+        <w:t xml:space="preserve"> provide associated funding categories to support it. This is in the best interests of everyone involved; f</w:t>
       </w:r>
       <w:r>
         <w:rPr>
@@ -5582,7 +5675,21 @@
         <w:rPr>
           <w:lang w:val="en-US"/>
         </w:rPr>
-        <w:t xml:space="preserve"> (see Technical audits Section)</w:t>
+        <w:t xml:space="preserve"> (see Technical </w:t>
+      </w:r>
+      <w:proofErr w:type="gramStart"/>
+      <w:r>
+        <w:rPr>
+          <w:lang w:val="en-US"/>
+        </w:rPr>
+        <w:t>audits</w:t>
+      </w:r>
+      <w:proofErr w:type="gramEnd"/>
+      <w:r>
+        <w:rPr>
+          <w:lang w:val="en-US"/>
+        </w:rPr>
+        <w:t xml:space="preserve"> Section)</w:t>
       </w:r>
       <w:r>
         <w:rPr>
@@ -5638,7 +5745,21 @@
         <w:rPr>
           <w:lang w:val="en-US"/>
         </w:rPr>
-        <w:t>specifically support institutionally-excluded groups</w:t>
+        <w:t xml:space="preserve">specifically support </w:t>
+      </w:r>
+      <w:proofErr w:type="gramStart"/>
+      <w:r>
+        <w:rPr>
+          <w:lang w:val="en-US"/>
+        </w:rPr>
+        <w:t>institutionally-excluded</w:t>
+      </w:r>
+      <w:proofErr w:type="gramEnd"/>
+      <w:r>
+        <w:rPr>
+          <w:lang w:val="en-US"/>
+        </w:rPr>
+        <w:t xml:space="preserve"> groups</w:t>
       </w:r>
       <w:r>
         <w:rPr>
@@ -6085,7 +6206,21 @@
         <w:rPr>
           <w:lang w:val="en-US"/>
         </w:rPr>
-        <w:t>both entities transformed as a result of the collaboration?</w:t>
+        <w:t xml:space="preserve">both entities transformed </w:t>
+      </w:r>
+      <w:proofErr w:type="gramStart"/>
+      <w:r>
+        <w:rPr>
+          <w:lang w:val="en-US"/>
+        </w:rPr>
+        <w:t>as a result of</w:t>
+      </w:r>
+      <w:proofErr w:type="gramEnd"/>
+      <w:r>
+        <w:rPr>
+          <w:lang w:val="en-US"/>
+        </w:rPr>
+        <w:t xml:space="preserve"> the collaboration?</w:t>
       </w:r>
     </w:p>
     <w:p>
@@ -6112,7 +6247,21 @@
         <w:rPr>
           <w:lang w:val="en-US"/>
         </w:rPr>
-        <w:t xml:space="preserve">can help guide activity planning, and help ensure anticipated outcomes are aligned within a relationship of reciprocity. </w:t>
+        <w:t xml:space="preserve">can help guide activity </w:t>
+      </w:r>
+      <w:proofErr w:type="gramStart"/>
+      <w:r>
+        <w:rPr>
+          <w:lang w:val="en-US"/>
+        </w:rPr>
+        <w:t>planning, and</w:t>
+      </w:r>
+      <w:proofErr w:type="gramEnd"/>
+      <w:r>
+        <w:rPr>
+          <w:lang w:val="en-US"/>
+        </w:rPr>
+        <w:t xml:space="preserve"> help ensure anticipated outcomes are aligned within a relationship of reciprocity. </w:t>
       </w:r>
       <w:r>
         <w:rPr>
@@ -6215,7 +6364,14 @@
         <w:rPr>
           <w:lang w:val="en-US"/>
         </w:rPr>
-        <w:t xml:space="preserve">Can I cite something? A PFI report?) </w:t>
+        <w:t xml:space="preserve">Can I </w:t>
+      </w:r>
+      <w:r>
+        <w:rPr>
+          <w:lang w:val="en-US"/>
+        </w:rPr>
+        <w:lastRenderedPageBreak/>
+        <w:t xml:space="preserve">cite something? A PFI report?) </w:t>
       </w:r>
       <w:commentRangeEnd w:id="1"/>
       <w:r>
@@ -6234,14 +6390,7 @@
         <w:rPr>
           <w:lang w:val="en-US"/>
         </w:rPr>
-        <w:t xml:space="preserve"> Other researchers and </w:t>
-      </w:r>
-      <w:r>
-        <w:rPr>
-          <w:lang w:val="en-US"/>
-        </w:rPr>
-        <w:lastRenderedPageBreak/>
-        <w:t>entities likely utilize some form of these metrics, but to our knowledge they are not widely employed by granting agencies or at an individual researcher level.</w:t>
+        <w:t xml:space="preserve"> Other researchers and entities likely utilize some form of these metrics, but to our knowledge they are not widely employed by granting agencies or at an individual researcher level.</w:t>
       </w:r>
       <w:r>
         <w:rPr>
@@ -6293,8 +6442,16 @@
         <w:rPr>
           <w:lang w:val="en-US"/>
         </w:rPr>
-        <w:t>values-informed</w:t>
-      </w:r>
+        <w:t>values-</w:t>
+      </w:r>
+      <w:proofErr w:type="gramStart"/>
+      <w:r>
+        <w:rPr>
+          <w:lang w:val="en-US"/>
+        </w:rPr>
+        <w:t>informed</w:t>
+      </w:r>
+      <w:proofErr w:type="gramEnd"/>
     </w:p>
     <w:p>
       <w:pPr>
@@ -6792,31 +6949,21 @@
         <w:rPr>
           <w:lang w:val="en-US"/>
         </w:rPr>
-        <w:t>Examining how a particular set of values can influence scientific outcomes produce</w:t>
-      </w:r>
-      <w:r>
-        <w:rPr>
-          <w:lang w:val="en-US"/>
-        </w:rPr>
-        <w:t>s</w:t>
-      </w:r>
-      <w:r>
-        <w:rPr>
-          <w:lang w:val="en-US"/>
-        </w:rPr>
-        <w:t xml:space="preserve"> productive conversations, </w:t>
-      </w:r>
-      <w:r>
-        <w:rPr>
-          <w:lang w:val="en-US"/>
-        </w:rPr>
-        <w:t>and can expose new lines of inquiry</w:t>
-      </w:r>
-      <w:r>
-        <w:rPr>
-          <w:lang w:val="en-US"/>
-        </w:rPr>
-        <w:t xml:space="preserve">. For example, recent research has explicitly analyzed how various framings dictate weed management goals, exposing novel research questions that emerge only when </w:t>
+        <w:t xml:space="preserve">Examining how a particular set of values can influence scientific outcomes produces productive </w:t>
+      </w:r>
+      <w:proofErr w:type="gramStart"/>
+      <w:r>
+        <w:rPr>
+          <w:lang w:val="en-US"/>
+        </w:rPr>
+        <w:t>conversations, and</w:t>
+      </w:r>
+      <w:proofErr w:type="gramEnd"/>
+      <w:r>
+        <w:rPr>
+          <w:lang w:val="en-US"/>
+        </w:rPr>
+        <w:t xml:space="preserve"> can expose new lines of inquiry. For example, recent research has explicitly analyzed how various framings dictate weed management goals, exposing novel research questions that emerge only when </w:t>
       </w:r>
       <w:r>
         <w:rPr>
@@ -6956,9 +7103,16 @@
         <w:rPr>
           <w:lang w:val="en-US"/>
         </w:rPr>
-        <w:lastRenderedPageBreak/>
-        <w:t>Diverse framings are a strength</w:t>
-      </w:r>
+        <w:t xml:space="preserve">Diverse framings are a </w:t>
+      </w:r>
+      <w:proofErr w:type="gramStart"/>
+      <w:r>
+        <w:rPr>
+          <w:lang w:val="en-US"/>
+        </w:rPr>
+        <w:t>strength</w:t>
+      </w:r>
+      <w:proofErr w:type="gramEnd"/>
     </w:p>
     <w:p>
       <w:pPr>
@@ -7024,19 +7178,7 @@
         <w:rPr>
           <w:lang w:val="en-US"/>
         </w:rPr>
-        <w:t>S</w:t>
-      </w:r>
-      <w:r>
-        <w:rPr>
-          <w:lang w:val="en-US"/>
-        </w:rPr>
-        <w:t>cientists who acknowledge and navigate the existence of multiple truths are better equipped to provide solutions that do not preferentially disadvantage vulnerable groups (Jordan about world views paper).</w:t>
-      </w:r>
-      <w:r>
-        <w:rPr>
-          <w:lang w:val="en-US"/>
-        </w:rPr>
-        <w:t xml:space="preserve"> A</w:t>
+        <w:t>Scientists who acknowledge and navigate the existence of multiple truths are better equipped to provide solutions that do not preferentially disadvantage vulnerable groups (Jordan about world views paper). A</w:t>
       </w:r>
       <w:r>
         <w:rPr>
@@ -7054,7 +7196,21 @@
         <w:rPr>
           <w:lang w:val="en-US"/>
         </w:rPr>
-        <w:t xml:space="preserve">are divergent, they represent two American males of European descent as written by an American male of European descent. This demonstrates how even classical delineations such as race and gender portend very little in regard to value systems, and lends us to imagine the insight that would be gained from adding more framings. </w:t>
+        <w:t xml:space="preserve">are divergent, they represent two American males of European descent as written by an American male of European descent. This demonstrates how even classical delineations such as race and gender portend very little in regard to value </w:t>
+      </w:r>
+      <w:proofErr w:type="gramStart"/>
+      <w:r>
+        <w:rPr>
+          <w:lang w:val="en-US"/>
+        </w:rPr>
+        <w:t>systems, and</w:t>
+      </w:r>
+      <w:proofErr w:type="gramEnd"/>
+      <w:r>
+        <w:rPr>
+          <w:lang w:val="en-US"/>
+        </w:rPr>
+        <w:t xml:space="preserve"> lends us to imagine the insight that would be gained from adding more framings. </w:t>
       </w:r>
       <w:r>
         <w:rPr>
@@ -7283,6 +7439,46 @@
           <w:lang w:val="en-US"/>
         </w:rPr>
         <w:t xml:space="preserve">SOMETHING MORE. </w:t>
+      </w:r>
+    </w:p>
+    <w:p>
+      <w:pPr>
+        <w:rPr>
+          <w:lang w:val="en-US"/>
+        </w:rPr>
+      </w:pPr>
+    </w:p>
+    <w:p>
+      <w:pPr>
+        <w:rPr>
+          <w:lang w:val="en-US"/>
+        </w:rPr>
+      </w:pPr>
+      <w:r>
+        <w:rPr>
+          <w:lang w:val="en-US"/>
+        </w:rPr>
+        <w:t xml:space="preserve">As agricultural scientists, we found the principles helpful in guiding our own </w:t>
+      </w:r>
+      <w:proofErr w:type="gramStart"/>
+      <w:r>
+        <w:rPr>
+          <w:lang w:val="en-US"/>
+        </w:rPr>
+        <w:t>work</w:t>
+      </w:r>
+      <w:r>
+        <w:rPr>
+          <w:lang w:val="en-US"/>
+        </w:rPr>
+        <w:t>, and</w:t>
+      </w:r>
+      <w:proofErr w:type="gramEnd"/>
+      <w:r>
+        <w:rPr>
+          <w:lang w:val="en-US"/>
+        </w:rPr>
+        <w:t xml:space="preserve"> hope to support our fellow agricultural researchers in intentionally incorporating Data Feminism into their work. </w:t>
       </w:r>
     </w:p>
     <w:p>

</xml_diff>